<commit_message>
Function: login with google API
Tên project phải là TTTLW_2023 thì mới chạy được.
</commit_message>
<xml_diff>
--- a/Diagram database bán hàng.docx
+++ b/Diagram database bán hàng.docx
@@ -10,6 +10,608 @@
           <w:szCs w:val="32"/>
         </w:rPr>
       </w:pPr>
+      <w:r>
+        <w:rPr>
+          <w:rFonts w:ascii="Times New Roman" w:hAnsi="Times New Roman" w:cs="Times New Roman"/>
+          <w:noProof/>
+          <w:sz w:val="32"/>
+          <w:szCs w:val="32"/>
+        </w:rPr>
+        <mc:AlternateContent>
+          <mc:Choice Requires="wps">
+            <w:drawing>
+              <wp:anchor distT="0" distB="0" distL="114300" distR="114300" simplePos="0" relativeHeight="251659264" behindDoc="0" locked="0" layoutInCell="1" allowOverlap="1" wp14:anchorId="6B29C2C7" wp14:editId="41CFD887">
+                <wp:simplePos x="0" y="0"/>
+                <wp:positionH relativeFrom="column">
+                  <wp:posOffset>5307291</wp:posOffset>
+                </wp:positionH>
+                <wp:positionV relativeFrom="paragraph">
+                  <wp:posOffset>-320512</wp:posOffset>
+                </wp:positionV>
+                <wp:extent cx="1981200" cy="2873211"/>
+                <wp:effectExtent l="0" t="0" r="19050" b="22860"/>
+                <wp:wrapNone/>
+                <wp:docPr id="6" name="Rectangle 6"/>
+                <wp:cNvGraphicFramePr/>
+                <a:graphic xmlns:a="http://schemas.openxmlformats.org/drawingml/2006/main">
+                  <a:graphicData uri="http://schemas.microsoft.com/office/word/2010/wordprocessingShape">
+                    <wps:wsp>
+                      <wps:cNvSpPr/>
+                      <wps:spPr>
+                        <a:xfrm>
+                          <a:off x="0" y="0"/>
+                          <a:ext cx="1981200" cy="2873211"/>
+                        </a:xfrm>
+                        <a:prstGeom prst="rect">
+                          <a:avLst/>
+                        </a:prstGeom>
+                      </wps:spPr>
+                      <wps:style>
+                        <a:lnRef idx="2">
+                          <a:schemeClr val="accent6"/>
+                        </a:lnRef>
+                        <a:fillRef idx="1">
+                          <a:schemeClr val="lt1"/>
+                        </a:fillRef>
+                        <a:effectRef idx="0">
+                          <a:schemeClr val="accent6"/>
+                        </a:effectRef>
+                        <a:fontRef idx="minor">
+                          <a:schemeClr val="dk1"/>
+                        </a:fontRef>
+                      </wps:style>
+                      <wps:txbx>
+                        <w:txbxContent>
+                          <w:p>
+                            <w:pPr>
+                              <w:jc w:val="center"/>
+                              <w:rPr>
+                                <w:lang w:val="en-US"/>
+                              </w:rPr>
+                            </w:pPr>
+                            <w:r>
+                              <w:rPr>
+                                <w:lang w:val="en-US"/>
+                              </w:rPr>
+                              <w:t>Khách hàng</w:t>
+                            </w:r>
+                          </w:p>
+                          <w:p>
+                            <w:pPr>
+                              <w:rPr>
+                                <w:lang w:val="en-US"/>
+                              </w:rPr>
+                            </w:pPr>
+                            <w:r>
+                              <w:rPr>
+                                <w:lang w:val="en-US"/>
+                              </w:rPr>
+                              <w:t>Mã thành viên</w:t>
+                            </w:r>
+                          </w:p>
+                          <w:p>
+                            <w:pPr>
+                              <w:rPr>
+                                <w:lang w:val="en-US"/>
+                              </w:rPr>
+                            </w:pPr>
+                            <w:r>
+                              <w:rPr>
+                                <w:lang w:val="en-US"/>
+                              </w:rPr>
+                              <w:t>Tài khoản</w:t>
+                            </w:r>
+                          </w:p>
+                          <w:p>
+                            <w:pPr>
+                              <w:rPr>
+                                <w:lang w:val="en-US"/>
+                              </w:rPr>
+                            </w:pPr>
+                            <w:r>
+                              <w:rPr>
+                                <w:lang w:val="en-US"/>
+                              </w:rPr>
+                              <w:t>Mật khẩu</w:t>
+                            </w:r>
+                          </w:p>
+                          <w:p>
+                            <w:pPr>
+                              <w:rPr>
+                                <w:lang w:val="en-US"/>
+                              </w:rPr>
+                            </w:pPr>
+                            <w:r>
+                              <w:rPr>
+                                <w:lang w:val="en-US"/>
+                              </w:rPr>
+                              <w:t>Họ tên</w:t>
+                            </w:r>
+                          </w:p>
+                          <w:p>
+                            <w:pPr>
+                              <w:rPr>
+                                <w:lang w:val="en-US"/>
+                              </w:rPr>
+                            </w:pPr>
+                            <w:r>
+                              <w:rPr>
+                                <w:lang w:val="en-US"/>
+                              </w:rPr>
+                              <w:t>Địa chỉ</w:t>
+                            </w:r>
+                          </w:p>
+                          <w:p>
+                            <w:pPr>
+                              <w:rPr>
+                                <w:lang w:val="en-US"/>
+                              </w:rPr>
+                            </w:pPr>
+                            <w:r>
+                              <w:rPr>
+                                <w:lang w:val="en-US"/>
+                              </w:rPr>
+                              <w:t>Email</w:t>
+                            </w:r>
+                          </w:p>
+                          <w:p>
+                            <w:pPr>
+                              <w:rPr>
+                                <w:lang w:val="en-US"/>
+                              </w:rPr>
+                            </w:pPr>
+                            <w:r>
+                              <w:rPr>
+                                <w:lang w:val="en-US"/>
+                              </w:rPr>
+                              <w:t>SĐT</w:t>
+                            </w:r>
+                          </w:p>
+                          <w:p>
+                            <w:pPr>
+                              <w:rPr>
+                                <w:lang w:val="en-US"/>
+                              </w:rPr>
+                            </w:pPr>
+                            <w:r>
+                              <w:rPr>
+                                <w:lang w:val="en-US"/>
+                              </w:rPr>
+                              <w:t>Mã loại thành viên</w:t>
+                            </w:r>
+                          </w:p>
+                          <w:p>
+                            <w:pPr>
+                              <w:rPr>
+                                <w:color w:val="FF0000"/>
+                              </w:rPr>
+                            </w:pPr>
+                            <w:r>
+                              <w:rPr>
+                                <w:color w:val="FF0000"/>
+                              </w:rPr>
+                              <w:t>Image</w:t>
+                            </w:r>
+                          </w:p>
+                          <w:p>
+                            <w:pPr>
+                              <w:rPr>
+                                <w:lang w:val="en-US"/>
+                              </w:rPr>
+                            </w:pPr>
+                          </w:p>
+                        </w:txbxContent>
+                      </wps:txbx>
+                      <wps:bodyPr rot="0" spcFirstLastPara="0" vertOverflow="overflow" horzOverflow="overflow" vert="horz" wrap="square" lIns="91440" tIns="45720" rIns="91440" bIns="45720" numCol="1" spcCol="0" rtlCol="0" fromWordArt="0" anchor="ctr" anchorCtr="0" forceAA="0" compatLnSpc="1">
+                        <a:prstTxWarp prst="textNoShape">
+                          <a:avLst/>
+                        </a:prstTxWarp>
+                        <a:noAutofit/>
+                      </wps:bodyPr>
+                    </wps:wsp>
+                  </a:graphicData>
+                </a:graphic>
+                <wp14:sizeRelH relativeFrom="margin">
+                  <wp14:pctWidth>0</wp14:pctWidth>
+                </wp14:sizeRelH>
+                <wp14:sizeRelV relativeFrom="margin">
+                  <wp14:pctHeight>0</wp14:pctHeight>
+                </wp14:sizeRelV>
+              </wp:anchor>
+            </w:drawing>
+          </mc:Choice>
+          <mc:Fallback>
+            <w:pict>
+              <v:rect w14:anchorId="6B29C2C7" id="Rectangle 6" o:spid="_x0000_s1026" style="position:absolute;margin-left:417.9pt;margin-top:-25.25pt;width:156pt;height:226.25pt;z-index:251659264;visibility:visible;mso-wrap-style:square;mso-width-percent:0;mso-height-percent:0;mso-wrap-distance-left:9pt;mso-wrap-distance-top:0;mso-wrap-distance-right:9pt;mso-wrap-distance-bottom:0;mso-position-horizontal:absolute;mso-position-horizontal-relative:text;mso-position-vertical:absolute;mso-position-vertical-relative:text;mso-width-percent:0;mso-height-percent:0;mso-width-relative:margin;mso-height-relative:margin;v-text-anchor:middle" o:gfxdata="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" fillcolor="white [3201]" strokecolor="#70ad47 [3209]" strokeweight="1pt">
+                <v:textbox>
+                  <w:txbxContent>
+                    <w:p>
+                      <w:pPr>
+                        <w:jc w:val="center"/>
+                        <w:rPr>
+                          <w:lang w:val="en-US"/>
+                        </w:rPr>
+                      </w:pPr>
+                      <w:r>
+                        <w:rPr>
+                          <w:lang w:val="en-US"/>
+                        </w:rPr>
+                        <w:t>Khách hàng</w:t>
+                      </w:r>
+                    </w:p>
+                    <w:p>
+                      <w:pPr>
+                        <w:rPr>
+                          <w:lang w:val="en-US"/>
+                        </w:rPr>
+                      </w:pPr>
+                      <w:r>
+                        <w:rPr>
+                          <w:lang w:val="en-US"/>
+                        </w:rPr>
+                        <w:t>Mã thành viên</w:t>
+                      </w:r>
+                    </w:p>
+                    <w:p>
+                      <w:pPr>
+                        <w:rPr>
+                          <w:lang w:val="en-US"/>
+                        </w:rPr>
+                      </w:pPr>
+                      <w:r>
+                        <w:rPr>
+                          <w:lang w:val="en-US"/>
+                        </w:rPr>
+                        <w:t>Tài khoản</w:t>
+                      </w:r>
+                    </w:p>
+                    <w:p>
+                      <w:pPr>
+                        <w:rPr>
+                          <w:lang w:val="en-US"/>
+                        </w:rPr>
+                      </w:pPr>
+                      <w:r>
+                        <w:rPr>
+                          <w:lang w:val="en-US"/>
+                        </w:rPr>
+                        <w:t>Mật khẩu</w:t>
+                      </w:r>
+                    </w:p>
+                    <w:p>
+                      <w:pPr>
+                        <w:rPr>
+                          <w:lang w:val="en-US"/>
+                        </w:rPr>
+                      </w:pPr>
+                      <w:r>
+                        <w:rPr>
+                          <w:lang w:val="en-US"/>
+                        </w:rPr>
+                        <w:t>Họ tên</w:t>
+                      </w:r>
+                    </w:p>
+                    <w:p>
+                      <w:pPr>
+                        <w:rPr>
+                          <w:lang w:val="en-US"/>
+                        </w:rPr>
+                      </w:pPr>
+                      <w:r>
+                        <w:rPr>
+                          <w:lang w:val="en-US"/>
+                        </w:rPr>
+                        <w:t>Địa chỉ</w:t>
+                      </w:r>
+                    </w:p>
+                    <w:p>
+                      <w:pPr>
+                        <w:rPr>
+                          <w:lang w:val="en-US"/>
+                        </w:rPr>
+                      </w:pPr>
+                      <w:r>
+                        <w:rPr>
+                          <w:lang w:val="en-US"/>
+                        </w:rPr>
+                        <w:t>Email</w:t>
+                      </w:r>
+                    </w:p>
+                    <w:p>
+                      <w:pPr>
+                        <w:rPr>
+                          <w:lang w:val="en-US"/>
+                        </w:rPr>
+                      </w:pPr>
+                      <w:r>
+                        <w:rPr>
+                          <w:lang w:val="en-US"/>
+                        </w:rPr>
+                        <w:t>SĐT</w:t>
+                      </w:r>
+                    </w:p>
+                    <w:p>
+                      <w:pPr>
+                        <w:rPr>
+                          <w:lang w:val="en-US"/>
+                        </w:rPr>
+                      </w:pPr>
+                      <w:r>
+                        <w:rPr>
+                          <w:lang w:val="en-US"/>
+                        </w:rPr>
+                        <w:t>Mã loại thành viên</w:t>
+                      </w:r>
+                    </w:p>
+                    <w:p>
+                      <w:pPr>
+                        <w:rPr>
+                          <w:color w:val="FF0000"/>
+                        </w:rPr>
+                      </w:pPr>
+                      <w:r>
+                        <w:rPr>
+                          <w:color w:val="FF0000"/>
+                        </w:rPr>
+                        <w:t>Image</w:t>
+                      </w:r>
+                    </w:p>
+                    <w:p>
+                      <w:pPr>
+                        <w:rPr>
+                          <w:lang w:val="en-US"/>
+                        </w:rPr>
+                      </w:pPr>
+                    </w:p>
+                  </w:txbxContent>
+                </v:textbox>
+              </v:rect>
+            </w:pict>
+          </mc:Fallback>
+        </mc:AlternateContent>
+      </w:r>
+      <w:r>
+        <w:rPr>
+          <w:rFonts w:ascii="Times New Roman" w:hAnsi="Times New Roman" w:cs="Times New Roman"/>
+          <w:noProof/>
+          <w:sz w:val="32"/>
+          <w:szCs w:val="32"/>
+        </w:rPr>
+        <mc:AlternateContent>
+          <mc:Choice Requires="wps">
+            <w:drawing>
+              <wp:anchor distT="0" distB="0" distL="114300" distR="114300" simplePos="0" relativeHeight="251662336" behindDoc="0" locked="0" layoutInCell="1" allowOverlap="1" wp14:anchorId="49E3EB28" wp14:editId="1A894FB5">
+                <wp:simplePos x="0" y="0"/>
+                <wp:positionH relativeFrom="column">
+                  <wp:posOffset>8125905</wp:posOffset>
+                </wp:positionH>
+                <wp:positionV relativeFrom="paragraph">
+                  <wp:posOffset>-320511</wp:posOffset>
+                </wp:positionV>
+                <wp:extent cx="2209800" cy="1729576"/>
+                <wp:effectExtent l="0" t="0" r="19050" b="23495"/>
+                <wp:wrapNone/>
+                <wp:docPr id="16" name="Rectangle 16"/>
+                <wp:cNvGraphicFramePr/>
+                <a:graphic xmlns:a="http://schemas.openxmlformats.org/drawingml/2006/main">
+                  <a:graphicData uri="http://schemas.microsoft.com/office/word/2010/wordprocessingShape">
+                    <wps:wsp>
+                      <wps:cNvSpPr/>
+                      <wps:spPr>
+                        <a:xfrm>
+                          <a:off x="0" y="0"/>
+                          <a:ext cx="2209800" cy="1729576"/>
+                        </a:xfrm>
+                        <a:prstGeom prst="rect">
+                          <a:avLst/>
+                        </a:prstGeom>
+                      </wps:spPr>
+                      <wps:style>
+                        <a:lnRef idx="2">
+                          <a:schemeClr val="accent6"/>
+                        </a:lnRef>
+                        <a:fillRef idx="1">
+                          <a:schemeClr val="lt1"/>
+                        </a:fillRef>
+                        <a:effectRef idx="0">
+                          <a:schemeClr val="accent6"/>
+                        </a:effectRef>
+                        <a:fontRef idx="minor">
+                          <a:schemeClr val="dk1"/>
+                        </a:fontRef>
+                      </wps:style>
+                      <wps:txbx>
+                        <w:txbxContent>
+                          <w:p>
+                            <w:pPr>
+                              <w:jc w:val="center"/>
+                              <w:rPr>
+                                <w:lang w:val="en-US"/>
+                              </w:rPr>
+                            </w:pPr>
+                            <w:r>
+                              <w:rPr>
+                                <w:lang w:val="en-US"/>
+                              </w:rPr>
+                              <w:t>Đăng nhập bằng google</w:t>
+                            </w:r>
+                          </w:p>
+                          <w:p>
+                            <w:pPr>
+                              <w:rPr>
+                                <w:lang w:val="en-US"/>
+                              </w:rPr>
+                            </w:pPr>
+                            <w:r>
+                              <w:rPr>
+                                <w:lang w:val="en-US"/>
+                              </w:rPr>
+                              <w:t>Mã thành viên</w:t>
+                            </w:r>
+                          </w:p>
+                          <w:p>
+                            <w:pPr>
+                              <w:rPr>
+                                <w:lang w:val="en-US"/>
+                              </w:rPr>
+                            </w:pPr>
+                            <w:r>
+                              <w:rPr>
+                                <w:lang w:val="en-US"/>
+                              </w:rPr>
+                              <w:t>Tên thành viên</w:t>
+                            </w:r>
+                          </w:p>
+                          <w:p>
+                            <w:pPr>
+                              <w:rPr>
+                                <w:lang w:val="en-US"/>
+                              </w:rPr>
+                            </w:pPr>
+                            <w:r>
+                              <w:rPr>
+                                <w:lang w:val="en-US"/>
+                              </w:rPr>
+                              <w:t>Email</w:t>
+                            </w:r>
+                          </w:p>
+                          <w:p>
+                            <w:pPr>
+                              <w:rPr>
+                                <w:color w:val="FF0000"/>
+                              </w:rPr>
+                            </w:pPr>
+                            <w:r>
+                              <w:rPr>
+                                <w:color w:val="FF0000"/>
+                              </w:rPr>
+                              <w:t>Varified email</w:t>
+                            </w:r>
+                          </w:p>
+                          <w:p>
+                            <w:pPr>
+                              <w:rPr>
+                                <w:color w:val="FF0000"/>
+                              </w:rPr>
+                            </w:pPr>
+                            <w:r>
+                              <w:rPr>
+                                <w:color w:val="FF0000"/>
+                              </w:rPr>
+                              <w:t xml:space="preserve"> Image</w:t>
+                            </w:r>
+                          </w:p>
+                        </w:txbxContent>
+                      </wps:txbx>
+                      <wps:bodyPr rot="0" spcFirstLastPara="0" vertOverflow="overflow" horzOverflow="overflow" vert="horz" wrap="square" lIns="91440" tIns="45720" rIns="91440" bIns="45720" numCol="1" spcCol="0" rtlCol="0" fromWordArt="0" anchor="ctr" anchorCtr="0" forceAA="0" compatLnSpc="1">
+                        <a:prstTxWarp prst="textNoShape">
+                          <a:avLst/>
+                        </a:prstTxWarp>
+                        <a:noAutofit/>
+                      </wps:bodyPr>
+                    </wps:wsp>
+                  </a:graphicData>
+                </a:graphic>
+                <wp14:sizeRelH relativeFrom="margin">
+                  <wp14:pctWidth>0</wp14:pctWidth>
+                </wp14:sizeRelH>
+                <wp14:sizeRelV relativeFrom="margin">
+                  <wp14:pctHeight>0</wp14:pctHeight>
+                </wp14:sizeRelV>
+              </wp:anchor>
+            </w:drawing>
+          </mc:Choice>
+          <mc:Fallback>
+            <w:pict>
+              <v:rect w14:anchorId="49E3EB28" id="Rectangle 16" o:spid="_x0000_s1027" style="position:absolute;margin-left:639.85pt;margin-top:-25.25pt;width:174pt;height:136.2pt;z-index:251662336;visibility:visible;mso-wrap-style:square;mso-width-percent:0;mso-height-percent:0;mso-wrap-distance-left:9pt;mso-wrap-distance-top:0;mso-wrap-distance-right:9pt;mso-wrap-distance-bottom:0;mso-position-horizontal:absolute;mso-position-horizontal-relative:text;mso-position-vertical:absolute;mso-position-vertical-relative:text;mso-width-percent:0;mso-height-percent:0;mso-width-relative:margin;mso-height-relative:margin;v-text-anchor:middle" o:gfxdata="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" fillcolor="white [3201]" strokecolor="#70ad47 [3209]" strokeweight="1pt">
+                <v:textbox>
+                  <w:txbxContent>
+                    <w:p>
+                      <w:pPr>
+                        <w:jc w:val="center"/>
+                        <w:rPr>
+                          <w:lang w:val="en-US"/>
+                        </w:rPr>
+                      </w:pPr>
+                      <w:r>
+                        <w:rPr>
+                          <w:lang w:val="en-US"/>
+                        </w:rPr>
+                        <w:t>Đăng nhập bằng google</w:t>
+                      </w:r>
+                    </w:p>
+                    <w:p>
+                      <w:pPr>
+                        <w:rPr>
+                          <w:lang w:val="en-US"/>
+                        </w:rPr>
+                      </w:pPr>
+                      <w:r>
+                        <w:rPr>
+                          <w:lang w:val="en-US"/>
+                        </w:rPr>
+                        <w:t>Mã thành viên</w:t>
+                      </w:r>
+                    </w:p>
+                    <w:p>
+                      <w:pPr>
+                        <w:rPr>
+                          <w:lang w:val="en-US"/>
+                        </w:rPr>
+                      </w:pPr>
+                      <w:r>
+                        <w:rPr>
+                          <w:lang w:val="en-US"/>
+                        </w:rPr>
+                        <w:t>Tên thành viên</w:t>
+                      </w:r>
+                    </w:p>
+                    <w:p>
+                      <w:pPr>
+                        <w:rPr>
+                          <w:lang w:val="en-US"/>
+                        </w:rPr>
+                      </w:pPr>
+                      <w:r>
+                        <w:rPr>
+                          <w:lang w:val="en-US"/>
+                        </w:rPr>
+                        <w:t>Email</w:t>
+                      </w:r>
+                    </w:p>
+                    <w:p>
+                      <w:pPr>
+                        <w:rPr>
+                          <w:color w:val="FF0000"/>
+                        </w:rPr>
+                      </w:pPr>
+                      <w:r>
+                        <w:rPr>
+                          <w:color w:val="FF0000"/>
+                        </w:rPr>
+                        <w:t>Varified email</w:t>
+                      </w:r>
+                    </w:p>
+                    <w:p>
+                      <w:pPr>
+                        <w:rPr>
+                          <w:color w:val="FF0000"/>
+                        </w:rPr>
+                      </w:pPr>
+                      <w:r>
+                        <w:rPr>
+                          <w:color w:val="FF0000"/>
+                        </w:rPr>
+                        <w:t xml:space="preserve"> Image</w:t>
+                      </w:r>
+                    </w:p>
+                  </w:txbxContent>
+                </v:textbox>
+              </v:rect>
+            </w:pict>
+          </mc:Fallback>
+        </mc:AlternateContent>
+      </w:r>
       <w:r>
         <w:rPr>
           <w:rFonts w:ascii="Times New Roman" w:hAnsi="Times New Roman" w:cs="Times New Roman"/>
@@ -240,7 +842,7 @@
           </mc:Choice>
           <mc:Fallback>
             <w:pict>
-              <v:rect w14:anchorId="745C66F1" id="Rectangle 60" o:spid="_x0000_s1026" style="position:absolute;margin-left:-45.15pt;margin-top:20.5pt;width:186.6pt;height:171.6pt;z-index:251687936;visibility:visible;mso-wrap-style:square;mso-width-percent:0;mso-wrap-distance-left:9pt;mso-wrap-distance-top:0;mso-wrap-distance-right:9pt;mso-wrap-distance-bottom:0;mso-position-horizontal:absolute;mso-position-horizontal-relative:text;mso-position-vertical:absolute;mso-position-vertical-relative:text;mso-width-percent:0;mso-width-relative:margin;v-text-anchor:middle" o:gfxdata="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" fillcolor="white [3201]" strokecolor="#70ad47 [3209]" strokeweight="1pt">
+              <v:rect w14:anchorId="745C66F1" id="Rectangle 60" o:spid="_x0000_s1028" style="position:absolute;margin-left:-45.15pt;margin-top:20.5pt;width:186.6pt;height:171.6pt;z-index:251687936;visibility:visible;mso-wrap-style:square;mso-width-percent:0;mso-wrap-distance-left:9pt;mso-wrap-distance-top:0;mso-wrap-distance-right:9pt;mso-wrap-distance-bottom:0;mso-position-horizontal:absolute;mso-position-horizontal-relative:text;mso-position-vertical:absolute;mso-position-vertical-relative:text;mso-width-percent:0;mso-width-relative:margin;v-text-anchor:middle" o:gfxdata="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" fillcolor="white [3201]" strokecolor="#70ad47 [3209]" strokeweight="1pt">
                 <v:textbox>
                   <w:txbxContent>
                     <w:p>
@@ -519,7 +1121,7 @@
           </mc:Choice>
           <mc:Fallback>
             <w:pict>
-              <v:rect w14:anchorId="6FC28F8E" id="Rectangle 37" o:spid="_x0000_s1027" style="position:absolute;margin-left:893.6pt;margin-top:16.75pt;width:169.65pt;height:211.3pt;z-index:251679744;visibility:visible;mso-wrap-style:square;mso-width-percent:0;mso-height-percent:0;mso-wrap-distance-left:9pt;mso-wrap-distance-top:0;mso-wrap-distance-right:9pt;mso-wrap-distance-bottom:0;mso-position-horizontal:absolute;mso-position-horizontal-relative:text;mso-position-vertical:absolute;mso-position-vertical-relative:text;mso-width-percent:0;mso-height-percent:0;mso-width-relative:margin;mso-height-relative:margin;v-text-anchor:middle" o:gfxdata="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" fillcolor="white [3201]" strokecolor="#70ad47 [3209]" strokeweight="1pt">
+              <v:rect w14:anchorId="6FC28F8E" id="Rectangle 37" o:spid="_x0000_s1029" style="position:absolute;margin-left:893.6pt;margin-top:16.75pt;width:169.65pt;height:211.3pt;z-index:251679744;visibility:visible;mso-wrap-style:square;mso-width-percent:0;mso-height-percent:0;mso-wrap-distance-left:9pt;mso-wrap-distance-top:0;mso-wrap-distance-right:9pt;mso-wrap-distance-bottom:0;mso-position-horizontal:absolute;mso-position-horizontal-relative:text;mso-position-vertical:absolute;mso-position-vertical-relative:text;mso-width-percent:0;mso-height-percent:0;mso-width-relative:margin;mso-height-relative:margin;v-text-anchor:middle" o:gfxdata="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" fillcolor="white [3201]" strokecolor="#70ad47 [3209]" strokeweight="1pt">
                 <v:textbox>
                   <w:txbxContent>
                     <w:p>
@@ -955,7 +1557,7 @@
           </mc:Choice>
           <mc:Fallback>
             <w:pict>
-              <v:rect w14:anchorId="3927F846" id="Rectangle 19" o:spid="_x0000_s1028" style="position:absolute;margin-left:680pt;margin-top:276pt;width:112pt;height:116pt;z-index:251664384;visibility:visible;mso-wrap-style:square;mso-width-percent:0;mso-height-percent:0;mso-wrap-distance-left:9pt;mso-wrap-distance-top:0;mso-wrap-distance-right:9pt;mso-wrap-distance-bottom:0;mso-position-horizontal:absolute;mso-position-horizontal-relative:text;mso-position-vertical:absolute;mso-position-vertical-relative:text;mso-width-percent:0;mso-height-percent:0;mso-width-relative:margin;mso-height-relative:margin;v-text-anchor:middle" o:gfxdata="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" fillcolor="white [3201]" strokecolor="#70ad47 [3209]" strokeweight="1pt">
+              <v:rect w14:anchorId="3927F846" id="Rectangle 19" o:spid="_x0000_s1030" style="position:absolute;margin-left:680pt;margin-top:276pt;width:112pt;height:116pt;z-index:251664384;visibility:visible;mso-wrap-style:square;mso-width-percent:0;mso-height-percent:0;mso-wrap-distance-left:9pt;mso-wrap-distance-top:0;mso-wrap-distance-right:9pt;mso-wrap-distance-bottom:0;mso-position-horizontal:absolute;mso-position-horizontal-relative:text;mso-position-vertical:absolute;mso-position-vertical-relative:text;mso-width-percent:0;mso-height-percent:0;mso-width-relative:margin;mso-height-relative:margin;v-text-anchor:middle" o:gfxdata="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" fillcolor="white [3201]" strokecolor="#70ad47 [3209]" strokeweight="1pt">
                 <v:textbox>
                   <w:txbxContent>
                     <w:p>
@@ -1713,7 +2315,7 @@
         <mc:AlternateContent>
           <mc:Choice Requires="wps">
             <w:drawing>
-              <wp:anchor distT="0" distB="0" distL="114300" distR="114300" simplePos="0" relativeHeight="251667456" behindDoc="0" locked="0" layoutInCell="1" allowOverlap="1" wp14:anchorId="6F539F4A" wp14:editId="7612CA33">
+              <wp:anchor distT="0" distB="0" distL="114300" distR="114300" simplePos="0" relativeHeight="251667456" behindDoc="0" locked="0" layoutInCell="1" allowOverlap="1" wp14:anchorId="6F539F4A" wp14:editId="7859D769">
                 <wp:simplePos x="0" y="0"/>
                 <wp:positionH relativeFrom="column">
                   <wp:posOffset>2061210</wp:posOffset>
@@ -1830,7 +2432,7 @@
           </mc:Choice>
           <mc:Fallback>
             <w:pict>
-              <v:rect w14:anchorId="6F539F4A" id="Rectangle 22" o:spid="_x0000_s1029" style="position:absolute;margin-left:162.3pt;margin-top:416pt;width:167.3pt;height:95pt;z-index:251667456;visibility:visible;mso-wrap-style:square;mso-width-percent:0;mso-height-percent:0;mso-wrap-distance-left:9pt;mso-wrap-distance-top:0;mso-wrap-distance-right:9pt;mso-wrap-distance-bottom:0;mso-position-horizontal:absolute;mso-position-horizontal-relative:text;mso-position-vertical:absolute;mso-position-vertical-relative:text;mso-width-percent:0;mso-height-percent:0;mso-width-relative:margin;mso-height-relative:margin;v-text-anchor:middle" o:gfxdata="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" fillcolor="white [3201]" strokecolor="#70ad47 [3209]" strokeweight="1pt">
+              <v:rect w14:anchorId="6F539F4A" id="Rectangle 22" o:spid="_x0000_s1031" style="position:absolute;margin-left:162.3pt;margin-top:416pt;width:167.3pt;height:95pt;z-index:251667456;visibility:visible;mso-wrap-style:square;mso-width-percent:0;mso-height-percent:0;mso-wrap-distance-left:9pt;mso-wrap-distance-top:0;mso-wrap-distance-right:9pt;mso-wrap-distance-bottom:0;mso-position-horizontal:absolute;mso-position-horizontal-relative:text;mso-position-vertical:absolute;mso-position-vertical-relative:text;mso-width-percent:0;mso-height-percent:0;mso-width-relative:margin;mso-height-relative:margin;v-text-anchor:middle" o:gfxdata="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" fillcolor="white [3201]" strokecolor="#70ad47 [3209]" strokeweight="1pt">
                 <v:textbox>
                   <w:txbxContent>
                     <w:p>
@@ -1903,197 +2505,7 @@
         <mc:AlternateContent>
           <mc:Choice Requires="wps">
             <w:drawing>
-              <wp:anchor distT="0" distB="0" distL="114300" distR="114300" simplePos="0" relativeHeight="251662336" behindDoc="0" locked="0" layoutInCell="1" allowOverlap="1" wp14:anchorId="49E3EB28" wp14:editId="47C13546">
-                <wp:simplePos x="0" y="0"/>
-                <wp:positionH relativeFrom="column">
-                  <wp:posOffset>8128000</wp:posOffset>
-                </wp:positionH>
-                <wp:positionV relativeFrom="paragraph">
-                  <wp:posOffset>-317500</wp:posOffset>
-                </wp:positionV>
-                <wp:extent cx="2209800" cy="1278255"/>
-                <wp:effectExtent l="0" t="0" r="19050" b="17145"/>
-                <wp:wrapNone/>
-                <wp:docPr id="16" name="Rectangle 16"/>
-                <wp:cNvGraphicFramePr/>
-                <a:graphic xmlns:a="http://schemas.openxmlformats.org/drawingml/2006/main">
-                  <a:graphicData uri="http://schemas.microsoft.com/office/word/2010/wordprocessingShape">
-                    <wps:wsp>
-                      <wps:cNvSpPr/>
-                      <wps:spPr>
-                        <a:xfrm>
-                          <a:off x="0" y="0"/>
-                          <a:ext cx="2209800" cy="1278255"/>
-                        </a:xfrm>
-                        <a:prstGeom prst="rect">
-                          <a:avLst/>
-                        </a:prstGeom>
-                      </wps:spPr>
-                      <wps:style>
-                        <a:lnRef idx="2">
-                          <a:schemeClr val="accent6"/>
-                        </a:lnRef>
-                        <a:fillRef idx="1">
-                          <a:schemeClr val="lt1"/>
-                        </a:fillRef>
-                        <a:effectRef idx="0">
-                          <a:schemeClr val="accent6"/>
-                        </a:effectRef>
-                        <a:fontRef idx="minor">
-                          <a:schemeClr val="dk1"/>
-                        </a:fontRef>
-                      </wps:style>
-                      <wps:txbx>
-                        <w:txbxContent>
-                          <w:p>
-                            <w:pPr>
-                              <w:jc w:val="center"/>
-                              <w:rPr>
-                                <w:lang w:val="en-US"/>
-                              </w:rPr>
-                            </w:pPr>
-                            <w:r>
-                              <w:rPr>
-                                <w:lang w:val="en-US"/>
-                              </w:rPr>
-                              <w:t>Đăng nhập bằng google</w:t>
-                            </w:r>
-                          </w:p>
-                          <w:p>
-                            <w:pPr>
-                              <w:rPr>
-                                <w:lang w:val="en-US"/>
-                              </w:rPr>
-                            </w:pPr>
-                            <w:r>
-                              <w:rPr>
-                                <w:lang w:val="en-US"/>
-                              </w:rPr>
-                              <w:t>Mã thành viên</w:t>
-                            </w:r>
-                          </w:p>
-                          <w:p>
-                            <w:pPr>
-                              <w:rPr>
-                                <w:lang w:val="en-US"/>
-                              </w:rPr>
-                            </w:pPr>
-                            <w:r>
-                              <w:rPr>
-                                <w:lang w:val="en-US"/>
-                              </w:rPr>
-                              <w:t>Tên thành viên</w:t>
-                            </w:r>
-                          </w:p>
-                          <w:p>
-                            <w:pPr>
-                              <w:rPr>
-                                <w:lang w:val="en-US"/>
-                              </w:rPr>
-                            </w:pPr>
-                            <w:r>
-                              <w:rPr>
-                                <w:lang w:val="en-US"/>
-                              </w:rPr>
-                              <w:t>Email</w:t>
-                            </w:r>
-                          </w:p>
-                        </w:txbxContent>
-                      </wps:txbx>
-                      <wps:bodyPr rot="0" spcFirstLastPara="0" vertOverflow="overflow" horzOverflow="overflow" vert="horz" wrap="square" lIns="91440" tIns="45720" rIns="91440" bIns="45720" numCol="1" spcCol="0" rtlCol="0" fromWordArt="0" anchor="ctr" anchorCtr="0" forceAA="0" compatLnSpc="1">
-                        <a:prstTxWarp prst="textNoShape">
-                          <a:avLst/>
-                        </a:prstTxWarp>
-                        <a:noAutofit/>
-                      </wps:bodyPr>
-                    </wps:wsp>
-                  </a:graphicData>
-                </a:graphic>
-                <wp14:sizeRelH relativeFrom="margin">
-                  <wp14:pctWidth>0</wp14:pctWidth>
-                </wp14:sizeRelH>
-                <wp14:sizeRelV relativeFrom="margin">
-                  <wp14:pctHeight>0</wp14:pctHeight>
-                </wp14:sizeRelV>
-              </wp:anchor>
-            </w:drawing>
-          </mc:Choice>
-          <mc:Fallback>
-            <w:pict>
-              <v:rect w14:anchorId="49E3EB28" id="Rectangle 16" o:spid="_x0000_s1030" style="position:absolute;margin-left:640pt;margin-top:-25pt;width:174pt;height:100.65pt;z-index:251662336;visibility:visible;mso-wrap-style:square;mso-width-percent:0;mso-height-percent:0;mso-wrap-distance-left:9pt;mso-wrap-distance-top:0;mso-wrap-distance-right:9pt;mso-wrap-distance-bottom:0;mso-position-horizontal:absolute;mso-position-horizontal-relative:text;mso-position-vertical:absolute;mso-position-vertical-relative:text;mso-width-percent:0;mso-height-percent:0;mso-width-relative:margin;mso-height-relative:margin;v-text-anchor:middle" o:gfxdata="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" fillcolor="white [3201]" strokecolor="#70ad47 [3209]" strokeweight="1pt">
-                <v:textbox>
-                  <w:txbxContent>
-                    <w:p>
-                      <w:pPr>
-                        <w:jc w:val="center"/>
-                        <w:rPr>
-                          <w:lang w:val="en-US"/>
-                        </w:rPr>
-                      </w:pPr>
-                      <w:r>
-                        <w:rPr>
-                          <w:lang w:val="en-US"/>
-                        </w:rPr>
-                        <w:t>Đăng nhập bằng google</w:t>
-                      </w:r>
-                    </w:p>
-                    <w:p>
-                      <w:pPr>
-                        <w:rPr>
-                          <w:lang w:val="en-US"/>
-                        </w:rPr>
-                      </w:pPr>
-                      <w:r>
-                        <w:rPr>
-                          <w:lang w:val="en-US"/>
-                        </w:rPr>
-                        <w:t>Mã thành viên</w:t>
-                      </w:r>
-                    </w:p>
-                    <w:p>
-                      <w:pPr>
-                        <w:rPr>
-                          <w:lang w:val="en-US"/>
-                        </w:rPr>
-                      </w:pPr>
-                      <w:r>
-                        <w:rPr>
-                          <w:lang w:val="en-US"/>
-                        </w:rPr>
-                        <w:t>Tên thành viên</w:t>
-                      </w:r>
-                    </w:p>
-                    <w:p>
-                      <w:pPr>
-                        <w:rPr>
-                          <w:lang w:val="en-US"/>
-                        </w:rPr>
-                      </w:pPr>
-                      <w:r>
-                        <w:rPr>
-                          <w:lang w:val="en-US"/>
-                        </w:rPr>
-                        <w:t>Email</w:t>
-                      </w:r>
-                    </w:p>
-                  </w:txbxContent>
-                </v:textbox>
-              </v:rect>
-            </w:pict>
-          </mc:Fallback>
-        </mc:AlternateContent>
-      </w:r>
-      <w:r>
-        <w:rPr>
-          <w:rFonts w:ascii="Times New Roman" w:hAnsi="Times New Roman" w:cs="Times New Roman"/>
-          <w:noProof/>
-          <w:sz w:val="32"/>
-          <w:szCs w:val="32"/>
-        </w:rPr>
-        <mc:AlternateContent>
-          <mc:Choice Requires="wps">
-            <w:drawing>
-              <wp:anchor distT="0" distB="0" distL="114300" distR="114300" simplePos="0" relativeHeight="251663360" behindDoc="0" locked="0" layoutInCell="1" allowOverlap="1" wp14:anchorId="5A258CCE" wp14:editId="6D979486">
+              <wp:anchor distT="0" distB="0" distL="114300" distR="114300" simplePos="0" relativeHeight="251663360" behindDoc="0" locked="0" layoutInCell="1" allowOverlap="1" wp14:anchorId="5A258CCE" wp14:editId="649E87B4">
                 <wp:simplePos x="0" y="0"/>
                 <wp:positionH relativeFrom="column">
                   <wp:posOffset>8128000</wp:posOffset>
@@ -2220,7 +2632,7 @@
           </mc:Choice>
           <mc:Fallback>
             <w:pict>
-              <v:rect w14:anchorId="5A258CCE" id="Rectangle 17" o:spid="_x0000_s1031" style="position:absolute;margin-left:640pt;margin-top:119pt;width:184pt;height:115.3pt;z-index:251663360;visibility:visible;mso-wrap-style:square;mso-width-percent:0;mso-wrap-distance-left:9pt;mso-wrap-distance-top:0;mso-wrap-distance-right:9pt;mso-wrap-distance-bottom:0;mso-position-horizontal:absolute;mso-position-horizontal-relative:text;mso-position-vertical:absolute;mso-position-vertical-relative:text;mso-width-percent:0;mso-width-relative:margin;v-text-anchor:middle" o:gfxdata="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" fillcolor="white [3201]" strokecolor="#70ad47 [3209]" strokeweight="1pt">
+              <v:rect w14:anchorId="5A258CCE" id="Rectangle 17" o:spid="_x0000_s1032" style="position:absolute;margin-left:640pt;margin-top:119pt;width:184pt;height:115.3pt;z-index:251663360;visibility:visible;mso-wrap-style:square;mso-width-percent:0;mso-wrap-distance-left:9pt;mso-wrap-distance-top:0;mso-wrap-distance-right:9pt;mso-wrap-distance-bottom:0;mso-position-horizontal:absolute;mso-position-horizontal-relative:text;mso-position-vertical:absolute;mso-position-vertical-relative:text;mso-width-percent:0;mso-width-relative:margin;v-text-anchor:middle" o:gfxdata="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" fillcolor="white [3201]" strokecolor="#70ad47 [3209]" strokeweight="1pt">
                 <v:textbox>
                   <w:txbxContent>
                     <w:p>
@@ -2288,340 +2700,6 @@
                         </w:rPr>
                         <w:t>Số điện thoại</w:t>
                       </w:r>
-                    </w:p>
-                  </w:txbxContent>
-                </v:textbox>
-              </v:rect>
-            </w:pict>
-          </mc:Fallback>
-        </mc:AlternateContent>
-      </w:r>
-      <w:r>
-        <w:rPr>
-          <w:rFonts w:ascii="Times New Roman" w:hAnsi="Times New Roman" w:cs="Times New Roman"/>
-          <w:noProof/>
-          <w:sz w:val="32"/>
-          <w:szCs w:val="32"/>
-        </w:rPr>
-        <mc:AlternateContent>
-          <mc:Choice Requires="wps">
-            <w:drawing>
-              <wp:anchor distT="0" distB="0" distL="114300" distR="114300" simplePos="0" relativeHeight="251659264" behindDoc="0" locked="0" layoutInCell="1" allowOverlap="1" wp14:anchorId="6B29C2C7" wp14:editId="3C222DED">
-                <wp:simplePos x="0" y="0"/>
-                <wp:positionH relativeFrom="column">
-                  <wp:posOffset>5308600</wp:posOffset>
-                </wp:positionH>
-                <wp:positionV relativeFrom="paragraph">
-                  <wp:posOffset>-317500</wp:posOffset>
-                </wp:positionV>
-                <wp:extent cx="1981200" cy="2505710"/>
-                <wp:effectExtent l="0" t="0" r="19050" b="27940"/>
-                <wp:wrapNone/>
-                <wp:docPr id="6" name="Rectangle 6"/>
-                <wp:cNvGraphicFramePr/>
-                <a:graphic xmlns:a="http://schemas.openxmlformats.org/drawingml/2006/main">
-                  <a:graphicData uri="http://schemas.microsoft.com/office/word/2010/wordprocessingShape">
-                    <wps:wsp>
-                      <wps:cNvSpPr/>
-                      <wps:spPr>
-                        <a:xfrm>
-                          <a:off x="0" y="0"/>
-                          <a:ext cx="1981200" cy="2505710"/>
-                        </a:xfrm>
-                        <a:prstGeom prst="rect">
-                          <a:avLst/>
-                        </a:prstGeom>
-                      </wps:spPr>
-                      <wps:style>
-                        <a:lnRef idx="2">
-                          <a:schemeClr val="accent6"/>
-                        </a:lnRef>
-                        <a:fillRef idx="1">
-                          <a:schemeClr val="lt1"/>
-                        </a:fillRef>
-                        <a:effectRef idx="0">
-                          <a:schemeClr val="accent6"/>
-                        </a:effectRef>
-                        <a:fontRef idx="minor">
-                          <a:schemeClr val="dk1"/>
-                        </a:fontRef>
-                      </wps:style>
-                      <wps:txbx>
-                        <w:txbxContent>
-                          <w:p>
-                            <w:pPr>
-                              <w:jc w:val="center"/>
-                              <w:rPr>
-                                <w:lang w:val="en-US"/>
-                              </w:rPr>
-                            </w:pPr>
-                            <w:r>
-                              <w:rPr>
-                                <w:lang w:val="en-US"/>
-                              </w:rPr>
-                              <w:t>Khách hàng</w:t>
-                            </w:r>
-                          </w:p>
-                          <w:p>
-                            <w:pPr>
-                              <w:rPr>
-                                <w:lang w:val="en-US"/>
-                              </w:rPr>
-                            </w:pPr>
-                            <w:r>
-                              <w:rPr>
-                                <w:lang w:val="en-US"/>
-                              </w:rPr>
-                              <w:t>Mã thành viên</w:t>
-                            </w:r>
-                          </w:p>
-                          <w:p>
-                            <w:pPr>
-                              <w:rPr>
-                                <w:lang w:val="en-US"/>
-                              </w:rPr>
-                            </w:pPr>
-                            <w:r>
-                              <w:rPr>
-                                <w:lang w:val="en-US"/>
-                              </w:rPr>
-                              <w:t>Tài khoản</w:t>
-                            </w:r>
-                          </w:p>
-                          <w:p>
-                            <w:pPr>
-                              <w:rPr>
-                                <w:lang w:val="en-US"/>
-                              </w:rPr>
-                            </w:pPr>
-                            <w:r>
-                              <w:rPr>
-                                <w:lang w:val="en-US"/>
-                              </w:rPr>
-                              <w:t>Mật khẩu</w:t>
-                            </w:r>
-                          </w:p>
-                          <w:p>
-                            <w:pPr>
-                              <w:rPr>
-                                <w:lang w:val="en-US"/>
-                              </w:rPr>
-                            </w:pPr>
-                            <w:r>
-                              <w:rPr>
-                                <w:lang w:val="en-US"/>
-                              </w:rPr>
-                              <w:t>Họ tên</w:t>
-                            </w:r>
-                          </w:p>
-                          <w:p>
-                            <w:pPr>
-                              <w:rPr>
-                                <w:lang w:val="en-US"/>
-                              </w:rPr>
-                            </w:pPr>
-                            <w:r>
-                              <w:rPr>
-                                <w:lang w:val="en-US"/>
-                              </w:rPr>
-                              <w:t>Địa chỉ</w:t>
-                            </w:r>
-                          </w:p>
-                          <w:p>
-                            <w:pPr>
-                              <w:rPr>
-                                <w:lang w:val="en-US"/>
-                              </w:rPr>
-                            </w:pPr>
-                            <w:r>
-                              <w:rPr>
-                                <w:lang w:val="en-US"/>
-                              </w:rPr>
-                              <w:t>Email</w:t>
-                            </w:r>
-                          </w:p>
-                          <w:p>
-                            <w:pPr>
-                              <w:rPr>
-                                <w:lang w:val="en-US"/>
-                              </w:rPr>
-                            </w:pPr>
-                            <w:r>
-                              <w:rPr>
-                                <w:lang w:val="en-US"/>
-                              </w:rPr>
-                              <w:t>SĐT</w:t>
-                            </w:r>
-                          </w:p>
-                          <w:p>
-                            <w:pPr>
-                              <w:rPr>
-                                <w:lang w:val="en-US"/>
-                              </w:rPr>
-                            </w:pPr>
-                            <w:r>
-                              <w:rPr>
-                                <w:lang w:val="en-US"/>
-                              </w:rPr>
-                              <w:t>Mã loại thành viên</w:t>
-                            </w:r>
-                          </w:p>
-                          <w:p>
-                            <w:pPr>
-                              <w:rPr>
-                                <w:lang w:val="en-US"/>
-                              </w:rPr>
-                            </w:pPr>
-                          </w:p>
-                        </w:txbxContent>
-                      </wps:txbx>
-                      <wps:bodyPr rot="0" spcFirstLastPara="0" vertOverflow="overflow" horzOverflow="overflow" vert="horz" wrap="square" lIns="91440" tIns="45720" rIns="91440" bIns="45720" numCol="1" spcCol="0" rtlCol="0" fromWordArt="0" anchor="ctr" anchorCtr="0" forceAA="0" compatLnSpc="1">
-                        <a:prstTxWarp prst="textNoShape">
-                          <a:avLst/>
-                        </a:prstTxWarp>
-                        <a:noAutofit/>
-                      </wps:bodyPr>
-                    </wps:wsp>
-                  </a:graphicData>
-                </a:graphic>
-                <wp14:sizeRelH relativeFrom="margin">
-                  <wp14:pctWidth>0</wp14:pctWidth>
-                </wp14:sizeRelH>
-                <wp14:sizeRelV relativeFrom="margin">
-                  <wp14:pctHeight>0</wp14:pctHeight>
-                </wp14:sizeRelV>
-              </wp:anchor>
-            </w:drawing>
-          </mc:Choice>
-          <mc:Fallback>
-            <w:pict>
-              <v:rect w14:anchorId="6B29C2C7" id="Rectangle 6" o:spid="_x0000_s1032" style="position:absolute;margin-left:418pt;margin-top:-25pt;width:156pt;height:197.3pt;z-index:251659264;visibility:visible;mso-wrap-style:square;mso-width-percent:0;mso-height-percent:0;mso-wrap-distance-left:9pt;mso-wrap-distance-top:0;mso-wrap-distance-right:9pt;mso-wrap-distance-bottom:0;mso-position-horizontal:absolute;mso-position-horizontal-relative:text;mso-position-vertical:absolute;mso-position-vertical-relative:text;mso-width-percent:0;mso-height-percent:0;mso-width-relative:margin;mso-height-relative:margin;v-text-anchor:middle" o:gfxdata="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" fillcolor="white [3201]" strokecolor="#70ad47 [3209]" strokeweight="1pt">
-                <v:textbox>
-                  <w:txbxContent>
-                    <w:p>
-                      <w:pPr>
-                        <w:jc w:val="center"/>
-                        <w:rPr>
-                          <w:lang w:val="en-US"/>
-                        </w:rPr>
-                      </w:pPr>
-                      <w:r>
-                        <w:rPr>
-                          <w:lang w:val="en-US"/>
-                        </w:rPr>
-                        <w:t>Khách hàng</w:t>
-                      </w:r>
-                    </w:p>
-                    <w:p>
-                      <w:pPr>
-                        <w:rPr>
-                          <w:lang w:val="en-US"/>
-                        </w:rPr>
-                      </w:pPr>
-                      <w:r>
-                        <w:rPr>
-                          <w:lang w:val="en-US"/>
-                        </w:rPr>
-                        <w:t>Mã thành viên</w:t>
-                      </w:r>
-                    </w:p>
-                    <w:p>
-                      <w:pPr>
-                        <w:rPr>
-                          <w:lang w:val="en-US"/>
-                        </w:rPr>
-                      </w:pPr>
-                      <w:r>
-                        <w:rPr>
-                          <w:lang w:val="en-US"/>
-                        </w:rPr>
-                        <w:t>Tài khoản</w:t>
-                      </w:r>
-                    </w:p>
-                    <w:p>
-                      <w:pPr>
-                        <w:rPr>
-                          <w:lang w:val="en-US"/>
-                        </w:rPr>
-                      </w:pPr>
-                      <w:r>
-                        <w:rPr>
-                          <w:lang w:val="en-US"/>
-                        </w:rPr>
-                        <w:t>Mật khẩu</w:t>
-                      </w:r>
-                    </w:p>
-                    <w:p>
-                      <w:pPr>
-                        <w:rPr>
-                          <w:lang w:val="en-US"/>
-                        </w:rPr>
-                      </w:pPr>
-                      <w:r>
-                        <w:rPr>
-                          <w:lang w:val="en-US"/>
-                        </w:rPr>
-                        <w:t>Họ tên</w:t>
-                      </w:r>
-                    </w:p>
-                    <w:p>
-                      <w:pPr>
-                        <w:rPr>
-                          <w:lang w:val="en-US"/>
-                        </w:rPr>
-                      </w:pPr>
-                      <w:r>
-                        <w:rPr>
-                          <w:lang w:val="en-US"/>
-                        </w:rPr>
-                        <w:t>Địa chỉ</w:t>
-                      </w:r>
-                    </w:p>
-                    <w:p>
-                      <w:pPr>
-                        <w:rPr>
-                          <w:lang w:val="en-US"/>
-                        </w:rPr>
-                      </w:pPr>
-                      <w:r>
-                        <w:rPr>
-                          <w:lang w:val="en-US"/>
-                        </w:rPr>
-                        <w:t>Email</w:t>
-                      </w:r>
-                    </w:p>
-                    <w:p>
-                      <w:pPr>
-                        <w:rPr>
-                          <w:lang w:val="en-US"/>
-                        </w:rPr>
-                      </w:pPr>
-                      <w:r>
-                        <w:rPr>
-                          <w:lang w:val="en-US"/>
-                        </w:rPr>
-                        <w:t>SĐT</w:t>
-                      </w:r>
-                    </w:p>
-                    <w:p>
-                      <w:pPr>
-                        <w:rPr>
-                          <w:lang w:val="en-US"/>
-                        </w:rPr>
-                      </w:pPr>
-                      <w:r>
-                        <w:rPr>
-                          <w:lang w:val="en-US"/>
-                        </w:rPr>
-                        <w:t>Mã loại thành viên</w:t>
-                      </w:r>
-                    </w:p>
-                    <w:p>
-                      <w:pPr>
-                        <w:rPr>
-                          <w:lang w:val="en-US"/>
-                        </w:rPr>
-                      </w:pPr>
                     </w:p>
                   </w:txbxContent>
                 </v:textbox>

</xml_diff>